<commit_message>
addressed Fig2, Fig4, permissions for copyrights, and more manuscript text compliance with editors requests
</commit_message>
<xml_diff>
--- a/PLOSOne_Revisions/SMtables_captions.docx
+++ b/PLOSOne_Revisions/SMtables_captions.docx
@@ -4,259 +4,1192 @@
   <w:body>
     <w:p>
       <w:r>
-        <w:t xml:space="preserve">SM Table 1. Read abundances </w:t>
-      </w:r>
-      <w:r>
+        <w:rPr>
+          <w:b/>
+          <w:bCs/>
+        </w:rPr>
+        <w:t xml:space="preserve">Fig S1. </w:t>
+      </w:r>
+      <w:r>
+        <w:rPr>
+          <w:b/>
+          <w:bCs/>
+        </w:rPr>
+        <w:t>Species-wise grid with the frequency of the major prey types identified from the metabarcoding data and the average prey-type selectivity</w:t>
+      </w:r>
+      <w:r>
+        <w:rPr>
+          <w:b/>
+          <w:bCs/>
+        </w:rPr>
+        <w:t>.</w:t>
+      </w:r>
+      <w:r>
+        <w:t xml:space="preserve"> </w:t>
+      </w:r>
+      <w:r>
+        <w:t>Gut content cells in white indicate absence, and cells in grey indicate presence in one specimen, or more than one specimen if labeled with a number. Selectivity colors mapped to Strauss’ L.I. values.</w:t>
+      </w:r>
+    </w:p>
+    <w:p/>
+    <w:p>
+      <w:pPr>
+        <w:rPr>
+          <w:rFonts w:ascii="Arial" w:hAnsi="Arial" w:cs="Arial"/>
+          <w:b/>
+          <w:bCs/>
+          <w:sz w:val="22"/>
+          <w:szCs w:val="22"/>
+        </w:rPr>
+      </w:pPr>
+      <w:r>
+        <w:rPr>
+          <w:rFonts w:ascii="Arial" w:hAnsi="Arial" w:cs="Arial"/>
+          <w:b/>
+          <w:bCs/>
+          <w:sz w:val="22"/>
+          <w:szCs w:val="22"/>
+        </w:rPr>
+        <w:t>Table S</w:t>
+      </w:r>
+      <w:r>
+        <w:rPr>
+          <w:rFonts w:ascii="Arial" w:hAnsi="Arial" w:cs="Arial"/>
+          <w:b/>
+          <w:bCs/>
+          <w:sz w:val="22"/>
+          <w:szCs w:val="22"/>
+        </w:rPr>
+        <w:t xml:space="preserve">1. Read abundances </w:t>
+      </w:r>
+      <w:r>
+        <w:rPr>
+          <w:rFonts w:ascii="Arial" w:hAnsi="Arial" w:cs="Arial"/>
+          <w:b/>
+          <w:bCs/>
+          <w:sz w:val="22"/>
+          <w:szCs w:val="22"/>
+        </w:rPr>
         <w:t>assigned to</w:t>
       </w:r>
       <w:r>
+        <w:rPr>
+          <w:rFonts w:ascii="Arial" w:hAnsi="Arial" w:cs="Arial"/>
+          <w:b/>
+          <w:bCs/>
+          <w:sz w:val="22"/>
+          <w:szCs w:val="22"/>
+        </w:rPr>
         <w:t xml:space="preserve"> each</w:t>
       </w:r>
       <w:r>
+        <w:rPr>
+          <w:rFonts w:ascii="Arial" w:hAnsi="Arial" w:cs="Arial"/>
+          <w:b/>
+          <w:bCs/>
+          <w:sz w:val="22"/>
+          <w:szCs w:val="22"/>
+        </w:rPr>
         <w:t xml:space="preserve"> DNA source interpretation category for each</w:t>
       </w:r>
       <w:r>
+        <w:rPr>
+          <w:rFonts w:ascii="Arial" w:hAnsi="Arial" w:cs="Arial"/>
+          <w:b/>
+          <w:bCs/>
+          <w:sz w:val="22"/>
+          <w:szCs w:val="22"/>
+        </w:rPr>
         <w:t xml:space="preserve"> siphonophore</w:t>
       </w:r>
       <w:r>
+        <w:rPr>
+          <w:rFonts w:ascii="Arial" w:hAnsi="Arial" w:cs="Arial"/>
+          <w:b/>
+          <w:bCs/>
+          <w:sz w:val="22"/>
+          <w:szCs w:val="22"/>
+        </w:rPr>
         <w:t xml:space="preserve"> species.</w:t>
       </w:r>
     </w:p>
+    <w:p>
+      <w:pPr>
+        <w:rPr>
+          <w:rFonts w:ascii="Arial" w:hAnsi="Arial" w:cs="Arial"/>
+          <w:b/>
+          <w:bCs/>
+          <w:sz w:val="22"/>
+          <w:szCs w:val="22"/>
+        </w:rPr>
+      </w:pPr>
+    </w:p>
+    <w:p>
+      <w:pPr>
+        <w:rPr>
+          <w:rFonts w:ascii="Arial" w:hAnsi="Arial" w:cs="Arial"/>
+          <w:b/>
+          <w:bCs/>
+          <w:sz w:val="22"/>
+          <w:szCs w:val="22"/>
+        </w:rPr>
+      </w:pPr>
+      <w:r>
+        <w:rPr>
+          <w:rFonts w:ascii="Arial" w:hAnsi="Arial" w:cs="Arial"/>
+          <w:b/>
+          <w:bCs/>
+          <w:sz w:val="22"/>
+          <w:szCs w:val="22"/>
+        </w:rPr>
+        <w:t>Table S</w:t>
+      </w:r>
+      <w:r>
+        <w:rPr>
+          <w:rFonts w:ascii="Arial" w:hAnsi="Arial" w:cs="Arial"/>
+          <w:b/>
+          <w:bCs/>
+          <w:sz w:val="22"/>
+          <w:szCs w:val="22"/>
+        </w:rPr>
+        <w:t>2</w:t>
+      </w:r>
+      <w:r>
+        <w:rPr>
+          <w:rFonts w:ascii="Arial" w:hAnsi="Arial" w:cs="Arial"/>
+          <w:b/>
+          <w:bCs/>
+          <w:sz w:val="22"/>
+          <w:szCs w:val="22"/>
+        </w:rPr>
+        <w:t xml:space="preserve">. Read abundances </w:t>
+      </w:r>
+      <w:r>
+        <w:rPr>
+          <w:rFonts w:ascii="Arial" w:hAnsi="Arial" w:cs="Arial"/>
+          <w:b/>
+          <w:bCs/>
+          <w:sz w:val="22"/>
+          <w:szCs w:val="22"/>
+        </w:rPr>
+        <w:t>assigned to</w:t>
+      </w:r>
+      <w:r>
+        <w:rPr>
+          <w:rFonts w:ascii="Arial" w:hAnsi="Arial" w:cs="Arial"/>
+          <w:b/>
+          <w:bCs/>
+          <w:sz w:val="22"/>
+          <w:szCs w:val="22"/>
+        </w:rPr>
+        <w:t xml:space="preserve"> each DNA source interpretation category for </w:t>
+      </w:r>
+      <w:r>
+        <w:rPr>
+          <w:rFonts w:ascii="Arial" w:hAnsi="Arial" w:cs="Arial"/>
+          <w:b/>
+          <w:bCs/>
+          <w:sz w:val="22"/>
+          <w:szCs w:val="22"/>
+        </w:rPr>
+        <w:t>each siphonophore species</w:t>
+      </w:r>
+      <w:r>
+        <w:rPr>
+          <w:rFonts w:ascii="Arial" w:hAnsi="Arial" w:cs="Arial"/>
+          <w:b/>
+          <w:bCs/>
+          <w:sz w:val="22"/>
+          <w:szCs w:val="22"/>
+        </w:rPr>
+        <w:t xml:space="preserve"> by barcode</w:t>
+      </w:r>
+      <w:r>
+        <w:rPr>
+          <w:rFonts w:ascii="Arial" w:hAnsi="Arial" w:cs="Arial"/>
+          <w:b/>
+          <w:bCs/>
+          <w:sz w:val="22"/>
+          <w:szCs w:val="22"/>
+        </w:rPr>
+        <w:t>.</w:t>
+      </w:r>
+    </w:p>
+    <w:p>
+      <w:pPr>
+        <w:rPr>
+          <w:rFonts w:ascii="Arial" w:hAnsi="Arial" w:cs="Arial"/>
+          <w:b/>
+          <w:bCs/>
+          <w:sz w:val="22"/>
+          <w:szCs w:val="22"/>
+        </w:rPr>
+      </w:pPr>
+    </w:p>
+    <w:p>
+      <w:pPr>
+        <w:rPr>
+          <w:rFonts w:ascii="Arial" w:hAnsi="Arial" w:cs="Arial"/>
+          <w:b/>
+          <w:bCs/>
+          <w:sz w:val="22"/>
+          <w:szCs w:val="22"/>
+        </w:rPr>
+      </w:pPr>
+      <w:r>
+        <w:rPr>
+          <w:rFonts w:ascii="Arial" w:hAnsi="Arial" w:cs="Arial"/>
+          <w:b/>
+          <w:bCs/>
+          <w:sz w:val="22"/>
+          <w:szCs w:val="22"/>
+        </w:rPr>
+        <w:t>Table S</w:t>
+      </w:r>
+      <w:r>
+        <w:rPr>
+          <w:rFonts w:ascii="Arial" w:hAnsi="Arial" w:cs="Arial"/>
+          <w:b/>
+          <w:bCs/>
+          <w:sz w:val="22"/>
+          <w:szCs w:val="22"/>
+        </w:rPr>
+        <w:t xml:space="preserve">3. Read abundances </w:t>
+      </w:r>
+      <w:r>
+        <w:rPr>
+          <w:rFonts w:ascii="Arial" w:hAnsi="Arial" w:cs="Arial"/>
+          <w:b/>
+          <w:bCs/>
+          <w:sz w:val="22"/>
+          <w:szCs w:val="22"/>
+        </w:rPr>
+        <w:t>assigned to</w:t>
+      </w:r>
+      <w:r>
+        <w:rPr>
+          <w:rFonts w:ascii="Arial" w:hAnsi="Arial" w:cs="Arial"/>
+          <w:b/>
+          <w:bCs/>
+          <w:sz w:val="22"/>
+          <w:szCs w:val="22"/>
+        </w:rPr>
+        <w:t xml:space="preserve"> each DNA source interpretation category for </w:t>
+      </w:r>
+      <w:r>
+        <w:rPr>
+          <w:rFonts w:ascii="Arial" w:hAnsi="Arial" w:cs="Arial"/>
+          <w:b/>
+          <w:bCs/>
+          <w:sz w:val="22"/>
+          <w:szCs w:val="22"/>
+        </w:rPr>
+        <w:t>each siphonophore specimen</w:t>
+      </w:r>
+      <w:r>
+        <w:rPr>
+          <w:rFonts w:ascii="Arial" w:hAnsi="Arial" w:cs="Arial"/>
+          <w:b/>
+          <w:bCs/>
+          <w:sz w:val="22"/>
+          <w:szCs w:val="22"/>
+        </w:rPr>
+        <w:t>.</w:t>
+      </w:r>
+    </w:p>
+    <w:p>
+      <w:pPr>
+        <w:rPr>
+          <w:rFonts w:ascii="Arial" w:hAnsi="Arial" w:cs="Arial"/>
+          <w:b/>
+          <w:bCs/>
+          <w:sz w:val="22"/>
+          <w:szCs w:val="22"/>
+        </w:rPr>
+      </w:pPr>
+    </w:p>
+    <w:p>
+      <w:pPr>
+        <w:rPr>
+          <w:rFonts w:ascii="Arial" w:hAnsi="Arial" w:cs="Arial"/>
+          <w:b/>
+          <w:bCs/>
+          <w:sz w:val="22"/>
+          <w:szCs w:val="22"/>
+        </w:rPr>
+      </w:pPr>
+      <w:r>
+        <w:rPr>
+          <w:rFonts w:ascii="Arial" w:hAnsi="Arial" w:cs="Arial"/>
+          <w:b/>
+          <w:bCs/>
+          <w:sz w:val="22"/>
+          <w:szCs w:val="22"/>
+        </w:rPr>
+        <w:t>Table S</w:t>
+      </w:r>
+      <w:r>
+        <w:rPr>
+          <w:rFonts w:ascii="Arial" w:hAnsi="Arial" w:cs="Arial"/>
+          <w:b/>
+          <w:bCs/>
+          <w:sz w:val="22"/>
+          <w:szCs w:val="22"/>
+        </w:rPr>
+        <w:t xml:space="preserve">4. Read abundances </w:t>
+      </w:r>
+      <w:r>
+        <w:rPr>
+          <w:rFonts w:ascii="Arial" w:hAnsi="Arial" w:cs="Arial"/>
+          <w:b/>
+          <w:bCs/>
+          <w:sz w:val="22"/>
+          <w:szCs w:val="22"/>
+        </w:rPr>
+        <w:t>assigned to</w:t>
+      </w:r>
+      <w:r>
+        <w:rPr>
+          <w:rFonts w:ascii="Arial" w:hAnsi="Arial" w:cs="Arial"/>
+          <w:b/>
+          <w:bCs/>
+          <w:sz w:val="22"/>
+          <w:szCs w:val="22"/>
+        </w:rPr>
+        <w:t xml:space="preserve"> each DNA source interpretation category for </w:t>
+      </w:r>
+      <w:r>
+        <w:rPr>
+          <w:rFonts w:ascii="Arial" w:hAnsi="Arial" w:cs="Arial"/>
+          <w:b/>
+          <w:bCs/>
+          <w:sz w:val="22"/>
+          <w:szCs w:val="22"/>
+        </w:rPr>
+        <w:t>each siphonophore specimen</w:t>
+      </w:r>
+      <w:r>
+        <w:rPr>
+          <w:rFonts w:ascii="Arial" w:hAnsi="Arial" w:cs="Arial"/>
+          <w:b/>
+          <w:bCs/>
+          <w:sz w:val="22"/>
+          <w:szCs w:val="22"/>
+        </w:rPr>
+        <w:t xml:space="preserve"> by barcode.</w:t>
+      </w:r>
+    </w:p>
+    <w:p>
+      <w:pPr>
+        <w:rPr>
+          <w:rFonts w:ascii="Arial" w:hAnsi="Arial" w:cs="Arial"/>
+          <w:b/>
+          <w:bCs/>
+          <w:sz w:val="22"/>
+          <w:szCs w:val="22"/>
+        </w:rPr>
+      </w:pPr>
+    </w:p>
+    <w:p>
+      <w:pPr>
+        <w:rPr>
+          <w:rFonts w:ascii="Arial" w:hAnsi="Arial" w:cs="Arial"/>
+          <w:b/>
+          <w:bCs/>
+          <w:sz w:val="22"/>
+          <w:szCs w:val="22"/>
+        </w:rPr>
+      </w:pPr>
+      <w:r>
+        <w:rPr>
+          <w:rFonts w:ascii="Arial" w:hAnsi="Arial" w:cs="Arial"/>
+          <w:b/>
+          <w:bCs/>
+          <w:sz w:val="22"/>
+          <w:szCs w:val="22"/>
+        </w:rPr>
+        <w:t>Table S</w:t>
+      </w:r>
+      <w:r>
+        <w:rPr>
+          <w:rFonts w:ascii="Arial" w:hAnsi="Arial" w:cs="Arial"/>
+          <w:b/>
+          <w:bCs/>
+          <w:sz w:val="22"/>
+          <w:szCs w:val="22"/>
+        </w:rPr>
+        <w:t xml:space="preserve">5. Read abundances </w:t>
+      </w:r>
+      <w:r>
+        <w:rPr>
+          <w:rFonts w:ascii="Arial" w:hAnsi="Arial" w:cs="Arial"/>
+          <w:b/>
+          <w:bCs/>
+          <w:sz w:val="22"/>
+          <w:szCs w:val="22"/>
+        </w:rPr>
+        <w:t>assigned to each</w:t>
+      </w:r>
+      <w:r>
+        <w:rPr>
+          <w:rFonts w:ascii="Arial" w:hAnsi="Arial" w:cs="Arial"/>
+          <w:b/>
+          <w:bCs/>
+          <w:sz w:val="22"/>
+          <w:szCs w:val="22"/>
+        </w:rPr>
+        <w:t xml:space="preserve"> OTU broad taxon for </w:t>
+      </w:r>
+      <w:r>
+        <w:rPr>
+          <w:rFonts w:ascii="Arial" w:hAnsi="Arial" w:cs="Arial"/>
+          <w:b/>
+          <w:bCs/>
+          <w:sz w:val="22"/>
+          <w:szCs w:val="22"/>
+        </w:rPr>
+        <w:t>each siphonophore species</w:t>
+      </w:r>
+      <w:r>
+        <w:rPr>
+          <w:rFonts w:ascii="Arial" w:hAnsi="Arial" w:cs="Arial"/>
+          <w:b/>
+          <w:bCs/>
+          <w:sz w:val="22"/>
+          <w:szCs w:val="22"/>
+        </w:rPr>
+        <w:t>.</w:t>
+      </w:r>
+    </w:p>
+    <w:p>
+      <w:pPr>
+        <w:rPr>
+          <w:rFonts w:ascii="Arial" w:hAnsi="Arial" w:cs="Arial"/>
+          <w:b/>
+          <w:bCs/>
+          <w:sz w:val="22"/>
+          <w:szCs w:val="22"/>
+        </w:rPr>
+      </w:pPr>
+    </w:p>
+    <w:p>
+      <w:pPr>
+        <w:rPr>
+          <w:rFonts w:ascii="Arial" w:hAnsi="Arial" w:cs="Arial"/>
+          <w:b/>
+          <w:bCs/>
+          <w:sz w:val="22"/>
+          <w:szCs w:val="22"/>
+        </w:rPr>
+      </w:pPr>
+      <w:r>
+        <w:rPr>
+          <w:rFonts w:ascii="Arial" w:hAnsi="Arial" w:cs="Arial"/>
+          <w:b/>
+          <w:bCs/>
+          <w:sz w:val="22"/>
+          <w:szCs w:val="22"/>
+        </w:rPr>
+        <w:t>Table S</w:t>
+      </w:r>
+      <w:r>
+        <w:rPr>
+          <w:rFonts w:ascii="Arial" w:hAnsi="Arial" w:cs="Arial"/>
+          <w:b/>
+          <w:bCs/>
+          <w:sz w:val="22"/>
+          <w:szCs w:val="22"/>
+        </w:rPr>
+        <w:t xml:space="preserve">6. Read abundances </w:t>
+      </w:r>
+      <w:r>
+        <w:rPr>
+          <w:rFonts w:ascii="Arial" w:hAnsi="Arial" w:cs="Arial"/>
+          <w:b/>
+          <w:bCs/>
+          <w:sz w:val="22"/>
+          <w:szCs w:val="22"/>
+        </w:rPr>
+        <w:t>assigned to each</w:t>
+      </w:r>
+      <w:r>
+        <w:rPr>
+          <w:rFonts w:ascii="Arial" w:hAnsi="Arial" w:cs="Arial"/>
+          <w:b/>
+          <w:bCs/>
+          <w:sz w:val="22"/>
+          <w:szCs w:val="22"/>
+        </w:rPr>
+        <w:t xml:space="preserve"> OTU broad taxon for </w:t>
+      </w:r>
+      <w:r>
+        <w:rPr>
+          <w:rFonts w:ascii="Arial" w:hAnsi="Arial" w:cs="Arial"/>
+          <w:b/>
+          <w:bCs/>
+          <w:sz w:val="22"/>
+          <w:szCs w:val="22"/>
+        </w:rPr>
+        <w:t>each siphonophore species</w:t>
+      </w:r>
+      <w:r>
+        <w:rPr>
+          <w:rFonts w:ascii="Arial" w:hAnsi="Arial" w:cs="Arial"/>
+          <w:b/>
+          <w:bCs/>
+          <w:sz w:val="22"/>
+          <w:szCs w:val="22"/>
+        </w:rPr>
+        <w:t xml:space="preserve"> by barcode.</w:t>
+      </w:r>
+    </w:p>
+    <w:p>
+      <w:pPr>
+        <w:rPr>
+          <w:rFonts w:ascii="Arial" w:hAnsi="Arial" w:cs="Arial"/>
+          <w:b/>
+          <w:bCs/>
+          <w:sz w:val="22"/>
+          <w:szCs w:val="22"/>
+        </w:rPr>
+      </w:pPr>
+    </w:p>
+    <w:p>
+      <w:pPr>
+        <w:rPr>
+          <w:rFonts w:ascii="Arial" w:hAnsi="Arial" w:cs="Arial"/>
+          <w:b/>
+          <w:bCs/>
+          <w:sz w:val="22"/>
+          <w:szCs w:val="22"/>
+        </w:rPr>
+      </w:pPr>
+      <w:r>
+        <w:rPr>
+          <w:rFonts w:ascii="Arial" w:hAnsi="Arial" w:cs="Arial"/>
+          <w:b/>
+          <w:bCs/>
+          <w:sz w:val="22"/>
+          <w:szCs w:val="22"/>
+        </w:rPr>
+        <w:t>Table S</w:t>
+      </w:r>
+      <w:r>
+        <w:rPr>
+          <w:rFonts w:ascii="Arial" w:hAnsi="Arial" w:cs="Arial"/>
+          <w:b/>
+          <w:bCs/>
+          <w:sz w:val="22"/>
+          <w:szCs w:val="22"/>
+        </w:rPr>
+        <w:t xml:space="preserve">7. Read abundances </w:t>
+      </w:r>
+      <w:r>
+        <w:rPr>
+          <w:rFonts w:ascii="Arial" w:hAnsi="Arial" w:cs="Arial"/>
+          <w:b/>
+          <w:bCs/>
+          <w:sz w:val="22"/>
+          <w:szCs w:val="22"/>
+        </w:rPr>
+        <w:t>assigned to each</w:t>
+      </w:r>
+      <w:r>
+        <w:rPr>
+          <w:rFonts w:ascii="Arial" w:hAnsi="Arial" w:cs="Arial"/>
+          <w:b/>
+          <w:bCs/>
+          <w:sz w:val="22"/>
+          <w:szCs w:val="22"/>
+        </w:rPr>
+        <w:t xml:space="preserve"> OTU broad taxon for </w:t>
+      </w:r>
+      <w:r>
+        <w:rPr>
+          <w:rFonts w:ascii="Arial" w:hAnsi="Arial" w:cs="Arial"/>
+          <w:b/>
+          <w:bCs/>
+          <w:sz w:val="22"/>
+          <w:szCs w:val="22"/>
+        </w:rPr>
+        <w:t>each siphonophore specimen</w:t>
+      </w:r>
+      <w:r>
+        <w:rPr>
+          <w:rFonts w:ascii="Arial" w:hAnsi="Arial" w:cs="Arial"/>
+          <w:b/>
+          <w:bCs/>
+          <w:sz w:val="22"/>
+          <w:szCs w:val="22"/>
+        </w:rPr>
+        <w:t>.</w:t>
+      </w:r>
+    </w:p>
+    <w:p>
+      <w:pPr>
+        <w:rPr>
+          <w:rFonts w:ascii="Arial" w:hAnsi="Arial" w:cs="Arial"/>
+          <w:b/>
+          <w:bCs/>
+          <w:sz w:val="22"/>
+          <w:szCs w:val="22"/>
+        </w:rPr>
+      </w:pPr>
+    </w:p>
+    <w:p>
+      <w:pPr>
+        <w:rPr>
+          <w:rFonts w:ascii="Arial" w:hAnsi="Arial" w:cs="Arial"/>
+          <w:b/>
+          <w:bCs/>
+          <w:sz w:val="22"/>
+          <w:szCs w:val="22"/>
+        </w:rPr>
+      </w:pPr>
+      <w:r>
+        <w:rPr>
+          <w:rFonts w:ascii="Arial" w:hAnsi="Arial" w:cs="Arial"/>
+          <w:b/>
+          <w:bCs/>
+          <w:sz w:val="22"/>
+          <w:szCs w:val="22"/>
+        </w:rPr>
+        <w:t>Table S</w:t>
+      </w:r>
+      <w:r>
+        <w:rPr>
+          <w:rFonts w:ascii="Arial" w:hAnsi="Arial" w:cs="Arial"/>
+          <w:b/>
+          <w:bCs/>
+          <w:sz w:val="22"/>
+          <w:szCs w:val="22"/>
+        </w:rPr>
+        <w:t xml:space="preserve">8. Read abundances </w:t>
+      </w:r>
+      <w:r>
+        <w:rPr>
+          <w:rFonts w:ascii="Arial" w:hAnsi="Arial" w:cs="Arial"/>
+          <w:b/>
+          <w:bCs/>
+          <w:sz w:val="22"/>
+          <w:szCs w:val="22"/>
+        </w:rPr>
+        <w:t>assigned to each</w:t>
+      </w:r>
+      <w:r>
+        <w:rPr>
+          <w:rFonts w:ascii="Arial" w:hAnsi="Arial" w:cs="Arial"/>
+          <w:b/>
+          <w:bCs/>
+          <w:sz w:val="22"/>
+          <w:szCs w:val="22"/>
+        </w:rPr>
+        <w:t xml:space="preserve"> OTU broad taxon for </w:t>
+      </w:r>
+      <w:r>
+        <w:rPr>
+          <w:rFonts w:ascii="Arial" w:hAnsi="Arial" w:cs="Arial"/>
+          <w:b/>
+          <w:bCs/>
+          <w:sz w:val="22"/>
+          <w:szCs w:val="22"/>
+        </w:rPr>
+        <w:t>each siphonophore specimen</w:t>
+      </w:r>
+      <w:r>
+        <w:rPr>
+          <w:rFonts w:ascii="Arial" w:hAnsi="Arial" w:cs="Arial"/>
+          <w:b/>
+          <w:bCs/>
+          <w:sz w:val="22"/>
+          <w:szCs w:val="22"/>
+        </w:rPr>
+        <w:t xml:space="preserve"> by barcode.</w:t>
+      </w:r>
+    </w:p>
+    <w:p>
+      <w:pPr>
+        <w:rPr>
+          <w:rFonts w:ascii="Arial" w:hAnsi="Arial" w:cs="Arial"/>
+          <w:b/>
+          <w:bCs/>
+          <w:sz w:val="22"/>
+          <w:szCs w:val="22"/>
+        </w:rPr>
+      </w:pPr>
+    </w:p>
+    <w:p>
+      <w:pPr>
+        <w:rPr>
+          <w:rFonts w:ascii="Arial" w:hAnsi="Arial" w:cs="Arial"/>
+          <w:b/>
+          <w:bCs/>
+          <w:sz w:val="22"/>
+          <w:szCs w:val="22"/>
+        </w:rPr>
+      </w:pPr>
+      <w:r>
+        <w:rPr>
+          <w:rFonts w:ascii="Arial" w:hAnsi="Arial" w:cs="Arial"/>
+          <w:b/>
+          <w:bCs/>
+          <w:sz w:val="22"/>
+          <w:szCs w:val="22"/>
+        </w:rPr>
+        <w:t>Table S</w:t>
+      </w:r>
+      <w:r>
+        <w:rPr>
+          <w:rFonts w:ascii="Arial" w:hAnsi="Arial" w:cs="Arial"/>
+          <w:b/>
+          <w:bCs/>
+          <w:sz w:val="22"/>
+          <w:szCs w:val="22"/>
+        </w:rPr>
+        <w:t xml:space="preserve">9. Read abundances </w:t>
+      </w:r>
+      <w:r>
+        <w:rPr>
+          <w:rFonts w:ascii="Arial" w:hAnsi="Arial" w:cs="Arial"/>
+          <w:b/>
+          <w:bCs/>
+          <w:sz w:val="22"/>
+          <w:szCs w:val="22"/>
+        </w:rPr>
+        <w:t>assigned to each</w:t>
+      </w:r>
+      <w:r>
+        <w:rPr>
+          <w:rFonts w:ascii="Arial" w:hAnsi="Arial" w:cs="Arial"/>
+          <w:b/>
+          <w:bCs/>
+          <w:sz w:val="22"/>
+          <w:szCs w:val="22"/>
+        </w:rPr>
+        <w:t xml:space="preserve"> prey OTU broad taxon for </w:t>
+      </w:r>
+      <w:r>
+        <w:rPr>
+          <w:rFonts w:ascii="Arial" w:hAnsi="Arial" w:cs="Arial"/>
+          <w:b/>
+          <w:bCs/>
+          <w:sz w:val="22"/>
+          <w:szCs w:val="22"/>
+        </w:rPr>
+        <w:t>each siphonophore species</w:t>
+      </w:r>
+      <w:r>
+        <w:rPr>
+          <w:rFonts w:ascii="Arial" w:hAnsi="Arial" w:cs="Arial"/>
+          <w:b/>
+          <w:bCs/>
+          <w:sz w:val="22"/>
+          <w:szCs w:val="22"/>
+        </w:rPr>
+        <w:t>.</w:t>
+      </w:r>
+    </w:p>
+    <w:p>
+      <w:pPr>
+        <w:rPr>
+          <w:rFonts w:ascii="Arial" w:hAnsi="Arial" w:cs="Arial"/>
+          <w:b/>
+          <w:bCs/>
+          <w:sz w:val="22"/>
+          <w:szCs w:val="22"/>
+        </w:rPr>
+      </w:pPr>
+    </w:p>
+    <w:p>
+      <w:pPr>
+        <w:rPr>
+          <w:rFonts w:ascii="Arial" w:hAnsi="Arial" w:cs="Arial"/>
+          <w:b/>
+          <w:bCs/>
+          <w:sz w:val="22"/>
+          <w:szCs w:val="22"/>
+        </w:rPr>
+      </w:pPr>
+      <w:r>
+        <w:rPr>
+          <w:rFonts w:ascii="Arial" w:hAnsi="Arial" w:cs="Arial"/>
+          <w:b/>
+          <w:bCs/>
+          <w:sz w:val="22"/>
+          <w:szCs w:val="22"/>
+        </w:rPr>
+        <w:t>Table S</w:t>
+      </w:r>
+      <w:r>
+        <w:rPr>
+          <w:rFonts w:ascii="Arial" w:hAnsi="Arial" w:cs="Arial"/>
+          <w:b/>
+          <w:bCs/>
+          <w:sz w:val="22"/>
+          <w:szCs w:val="22"/>
+        </w:rPr>
+        <w:t xml:space="preserve">10. Read abundances </w:t>
+      </w:r>
+      <w:r>
+        <w:rPr>
+          <w:rFonts w:ascii="Arial" w:hAnsi="Arial" w:cs="Arial"/>
+          <w:b/>
+          <w:bCs/>
+          <w:sz w:val="22"/>
+          <w:szCs w:val="22"/>
+        </w:rPr>
+        <w:t>assigned to each</w:t>
+      </w:r>
+      <w:r>
+        <w:rPr>
+          <w:rFonts w:ascii="Arial" w:hAnsi="Arial" w:cs="Arial"/>
+          <w:b/>
+          <w:bCs/>
+          <w:sz w:val="22"/>
+          <w:szCs w:val="22"/>
+        </w:rPr>
+        <w:t xml:space="preserve"> prey OTU broad taxon for </w:t>
+      </w:r>
+      <w:r>
+        <w:rPr>
+          <w:rFonts w:ascii="Arial" w:hAnsi="Arial" w:cs="Arial"/>
+          <w:b/>
+          <w:bCs/>
+          <w:sz w:val="22"/>
+          <w:szCs w:val="22"/>
+        </w:rPr>
+        <w:t>each siphonophore specimen</w:t>
+      </w:r>
+      <w:r>
+        <w:rPr>
+          <w:rFonts w:ascii="Arial" w:hAnsi="Arial" w:cs="Arial"/>
+          <w:b/>
+          <w:bCs/>
+          <w:sz w:val="22"/>
+          <w:szCs w:val="22"/>
+        </w:rPr>
+        <w:t>.</w:t>
+      </w:r>
+    </w:p>
+    <w:p>
+      <w:pPr>
+        <w:rPr>
+          <w:rFonts w:ascii="Arial" w:hAnsi="Arial" w:cs="Arial"/>
+          <w:b/>
+          <w:bCs/>
+          <w:sz w:val="22"/>
+          <w:szCs w:val="22"/>
+        </w:rPr>
+      </w:pPr>
+    </w:p>
+    <w:p>
+      <w:pPr>
+        <w:rPr>
+          <w:rFonts w:ascii="Arial" w:hAnsi="Arial" w:cs="Arial"/>
+          <w:b/>
+          <w:bCs/>
+          <w:sz w:val="22"/>
+          <w:szCs w:val="22"/>
+        </w:rPr>
+      </w:pPr>
+      <w:r>
+        <w:rPr>
+          <w:rFonts w:ascii="Arial" w:hAnsi="Arial" w:cs="Arial"/>
+          <w:b/>
+          <w:bCs/>
+          <w:sz w:val="22"/>
+          <w:szCs w:val="22"/>
+        </w:rPr>
+        <w:t>Table S</w:t>
+      </w:r>
+      <w:r>
+        <w:rPr>
+          <w:rFonts w:ascii="Arial" w:hAnsi="Arial" w:cs="Arial"/>
+          <w:b/>
+          <w:bCs/>
+          <w:sz w:val="22"/>
+          <w:szCs w:val="22"/>
+        </w:rPr>
+        <w:t xml:space="preserve">11. Read abundances </w:t>
+      </w:r>
+      <w:r>
+        <w:rPr>
+          <w:rFonts w:ascii="Arial" w:hAnsi="Arial" w:cs="Arial"/>
+          <w:b/>
+          <w:bCs/>
+          <w:sz w:val="22"/>
+          <w:szCs w:val="22"/>
+        </w:rPr>
+        <w:t>assigned to each</w:t>
+      </w:r>
+      <w:r>
+        <w:rPr>
+          <w:rFonts w:ascii="Arial" w:hAnsi="Arial" w:cs="Arial"/>
+          <w:b/>
+          <w:bCs/>
+          <w:sz w:val="22"/>
+          <w:szCs w:val="22"/>
+        </w:rPr>
+        <w:t xml:space="preserve"> prey OTU broad taxon for </w:t>
+      </w:r>
+      <w:r>
+        <w:rPr>
+          <w:rFonts w:ascii="Arial" w:hAnsi="Arial" w:cs="Arial"/>
+          <w:b/>
+          <w:bCs/>
+          <w:sz w:val="22"/>
+          <w:szCs w:val="22"/>
+        </w:rPr>
+        <w:t>each siphonophore species</w:t>
+      </w:r>
+      <w:r>
+        <w:rPr>
+          <w:rFonts w:ascii="Arial" w:hAnsi="Arial" w:cs="Arial"/>
+          <w:b/>
+          <w:bCs/>
+          <w:sz w:val="22"/>
+          <w:szCs w:val="22"/>
+        </w:rPr>
+        <w:t xml:space="preserve"> by barcode.</w:t>
+      </w:r>
+    </w:p>
+    <w:p>
+      <w:pPr>
+        <w:rPr>
+          <w:rFonts w:ascii="Arial" w:hAnsi="Arial" w:cs="Arial"/>
+          <w:b/>
+          <w:bCs/>
+          <w:sz w:val="22"/>
+          <w:szCs w:val="22"/>
+        </w:rPr>
+      </w:pPr>
+    </w:p>
+    <w:p>
+      <w:pPr>
+        <w:rPr>
+          <w:rFonts w:ascii="Arial" w:hAnsi="Arial" w:cs="Arial"/>
+          <w:b/>
+          <w:bCs/>
+          <w:sz w:val="22"/>
+          <w:szCs w:val="22"/>
+        </w:rPr>
+      </w:pPr>
+      <w:r>
+        <w:rPr>
+          <w:rFonts w:ascii="Arial" w:hAnsi="Arial" w:cs="Arial"/>
+          <w:b/>
+          <w:bCs/>
+          <w:sz w:val="22"/>
+          <w:szCs w:val="22"/>
+        </w:rPr>
+        <w:t>Table S</w:t>
+      </w:r>
+      <w:r>
+        <w:rPr>
+          <w:rFonts w:ascii="Arial" w:hAnsi="Arial" w:cs="Arial"/>
+          <w:b/>
+          <w:bCs/>
+          <w:sz w:val="22"/>
+          <w:szCs w:val="22"/>
+        </w:rPr>
+        <w:t xml:space="preserve">12. Read abundances </w:t>
+      </w:r>
+      <w:r>
+        <w:rPr>
+          <w:rFonts w:ascii="Arial" w:hAnsi="Arial" w:cs="Arial"/>
+          <w:b/>
+          <w:bCs/>
+          <w:sz w:val="22"/>
+          <w:szCs w:val="22"/>
+        </w:rPr>
+        <w:t>assigned to each</w:t>
+      </w:r>
+      <w:r>
+        <w:rPr>
+          <w:rFonts w:ascii="Arial" w:hAnsi="Arial" w:cs="Arial"/>
+          <w:b/>
+          <w:bCs/>
+          <w:sz w:val="22"/>
+          <w:szCs w:val="22"/>
+        </w:rPr>
+        <w:t xml:space="preserve"> prey OTU broad taxon for </w:t>
+      </w:r>
+      <w:r>
+        <w:rPr>
+          <w:rFonts w:ascii="Arial" w:hAnsi="Arial" w:cs="Arial"/>
+          <w:b/>
+          <w:bCs/>
+          <w:sz w:val="22"/>
+          <w:szCs w:val="22"/>
+        </w:rPr>
+        <w:t>each siphonophore specimen</w:t>
+      </w:r>
+      <w:r>
+        <w:rPr>
+          <w:rFonts w:ascii="Arial" w:hAnsi="Arial" w:cs="Arial"/>
+          <w:b/>
+          <w:bCs/>
+          <w:sz w:val="22"/>
+          <w:szCs w:val="22"/>
+        </w:rPr>
+        <w:t xml:space="preserve"> by barcode.</w:t>
+      </w:r>
+    </w:p>
+    <w:p>
+      <w:pPr>
+        <w:rPr>
+          <w:rFonts w:ascii="Arial" w:hAnsi="Arial" w:cs="Arial"/>
+          <w:b/>
+          <w:bCs/>
+          <w:sz w:val="22"/>
+          <w:szCs w:val="22"/>
+        </w:rPr>
+      </w:pPr>
+    </w:p>
+    <w:p>
+      <w:pPr>
+        <w:rPr>
+          <w:rFonts w:ascii="Arial" w:hAnsi="Arial" w:cs="Arial"/>
+          <w:b/>
+          <w:bCs/>
+          <w:sz w:val="22"/>
+          <w:szCs w:val="22"/>
+        </w:rPr>
+      </w:pPr>
+      <w:r>
+        <w:rPr>
+          <w:rFonts w:ascii="Arial" w:hAnsi="Arial" w:cs="Arial"/>
+          <w:b/>
+          <w:bCs/>
+          <w:sz w:val="22"/>
+          <w:szCs w:val="22"/>
+        </w:rPr>
+        <w:t>Table S</w:t>
+      </w:r>
+      <w:r>
+        <w:rPr>
+          <w:rFonts w:ascii="Arial" w:hAnsi="Arial" w:cs="Arial"/>
+          <w:b/>
+          <w:bCs/>
+          <w:sz w:val="22"/>
+          <w:szCs w:val="22"/>
+        </w:rPr>
+        <w:t xml:space="preserve">13. </w:t>
+      </w:r>
+      <w:r>
+        <w:rPr>
+          <w:rFonts w:ascii="Arial" w:hAnsi="Arial" w:cs="Arial"/>
+          <w:b/>
+          <w:bCs/>
+          <w:sz w:val="22"/>
+          <w:szCs w:val="22"/>
+        </w:rPr>
+        <w:t>Number of u</w:t>
+      </w:r>
+      <w:r>
+        <w:rPr>
+          <w:rFonts w:ascii="Arial" w:hAnsi="Arial" w:cs="Arial"/>
+          <w:b/>
+          <w:bCs/>
+          <w:sz w:val="22"/>
+          <w:szCs w:val="22"/>
+        </w:rPr>
+        <w:t>nique sequences</w:t>
+      </w:r>
+      <w:r>
+        <w:rPr>
+          <w:rFonts w:ascii="Arial" w:hAnsi="Arial" w:cs="Arial"/>
+          <w:b/>
+          <w:bCs/>
+          <w:sz w:val="22"/>
+          <w:szCs w:val="22"/>
+        </w:rPr>
+        <w:t xml:space="preserve"> assigned </w:t>
+      </w:r>
+      <w:r>
+        <w:rPr>
+          <w:rFonts w:ascii="Arial" w:hAnsi="Arial" w:cs="Arial"/>
+          <w:b/>
+          <w:bCs/>
+          <w:sz w:val="22"/>
+          <w:szCs w:val="22"/>
+        </w:rPr>
+        <w:t xml:space="preserve">to </w:t>
+      </w:r>
+      <w:r>
+        <w:rPr>
+          <w:rFonts w:ascii="Arial" w:hAnsi="Arial" w:cs="Arial"/>
+          <w:b/>
+          <w:bCs/>
+          <w:sz w:val="22"/>
+          <w:szCs w:val="22"/>
+        </w:rPr>
+        <w:t>each barcode in each DNA source interpretation category.</w:t>
+      </w:r>
+    </w:p>
+    <w:p>
+      <w:pPr>
+        <w:rPr>
+          <w:rFonts w:ascii="Arial" w:hAnsi="Arial" w:cs="Arial"/>
+          <w:b/>
+          <w:bCs/>
+          <w:sz w:val="22"/>
+          <w:szCs w:val="22"/>
+        </w:rPr>
+      </w:pPr>
+    </w:p>
+    <w:p>
+      <w:pPr>
+        <w:rPr>
+          <w:rFonts w:ascii="Arial" w:hAnsi="Arial" w:cs="Arial"/>
+          <w:b/>
+          <w:bCs/>
+          <w:sz w:val="22"/>
+          <w:szCs w:val="22"/>
+        </w:rPr>
+      </w:pPr>
+      <w:r>
+        <w:rPr>
+          <w:rFonts w:ascii="Arial" w:hAnsi="Arial" w:cs="Arial"/>
+          <w:b/>
+          <w:bCs/>
+          <w:sz w:val="22"/>
+          <w:szCs w:val="22"/>
+        </w:rPr>
+        <w:t>Table S</w:t>
+      </w:r>
+      <w:r>
+        <w:rPr>
+          <w:rFonts w:ascii="Arial" w:hAnsi="Arial" w:cs="Arial"/>
+          <w:b/>
+          <w:bCs/>
+          <w:sz w:val="22"/>
+          <w:szCs w:val="22"/>
+        </w:rPr>
+        <w:t>14. Number of unique sequences assigned to each OTU broad taxon.</w:t>
+      </w:r>
+    </w:p>
     <w:p/>
     <w:p>
-      <w:r>
-        <w:t xml:space="preserve">SM Table </w:t>
-      </w:r>
-      <w:r>
-        <w:t>2</w:t>
-      </w:r>
-      <w:r>
-        <w:t xml:space="preserve">. Read abundances </w:t>
-      </w:r>
-      <w:r>
-        <w:t>assigned to</w:t>
-      </w:r>
-      <w:r>
-        <w:t xml:space="preserve"> each DNA source interpretation category for </w:t>
-      </w:r>
-      <w:r>
-        <w:t>each siphonophore species</w:t>
-      </w:r>
-      <w:r>
-        <w:t xml:space="preserve"> by barcode</w:t>
-      </w:r>
-      <w:r>
-        <w:t>.</w:t>
-      </w:r>
-    </w:p>
-    <w:p/>
-    <w:p>
-      <w:r>
-        <w:t xml:space="preserve">SM Table 3. Read abundances </w:t>
-      </w:r>
-      <w:r>
-        <w:t>assigned to</w:t>
-      </w:r>
-      <w:r>
-        <w:t xml:space="preserve"> each DNA source interpretation category for </w:t>
-      </w:r>
-      <w:r>
-        <w:t>each siphonophore specimen</w:t>
-      </w:r>
-      <w:r>
-        <w:t>.</w:t>
-      </w:r>
-    </w:p>
-    <w:p/>
-    <w:p>
-      <w:r>
-        <w:t xml:space="preserve">SM Table 4. Read abundances </w:t>
-      </w:r>
-      <w:r>
-        <w:t>assigned to</w:t>
-      </w:r>
-      <w:r>
-        <w:t xml:space="preserve"> each DNA source interpretation category for </w:t>
-      </w:r>
-      <w:r>
-        <w:t>each siphonophore specimen</w:t>
-      </w:r>
-      <w:r>
-        <w:t xml:space="preserve"> by barcode.</w:t>
-      </w:r>
-    </w:p>
-    <w:p/>
-    <w:p>
-      <w:r>
-        <w:t xml:space="preserve">SM Table 5. Read abundances </w:t>
-      </w:r>
-      <w:r>
-        <w:t>assigned to each</w:t>
-      </w:r>
-      <w:r>
-        <w:t xml:space="preserve"> OTU broad taxon for </w:t>
-      </w:r>
-      <w:r>
-        <w:t>each siphonophore species</w:t>
-      </w:r>
-      <w:r>
-        <w:t>.</w:t>
-      </w:r>
-    </w:p>
-    <w:p/>
-    <w:p>
-      <w:r>
-        <w:t xml:space="preserve">SM Table 6. Read abundances </w:t>
-      </w:r>
-      <w:r>
-        <w:t>assigned to each</w:t>
-      </w:r>
-      <w:r>
-        <w:t xml:space="preserve"> OTU broad taxon for </w:t>
-      </w:r>
-      <w:r>
-        <w:t>each siphonophore species</w:t>
-      </w:r>
-      <w:r>
-        <w:t xml:space="preserve"> by barcode.</w:t>
-      </w:r>
-    </w:p>
-    <w:p/>
-    <w:p>
-      <w:r>
-        <w:t xml:space="preserve">SM Table 7. Read abundances </w:t>
-      </w:r>
-      <w:r>
-        <w:t>assigned to each</w:t>
-      </w:r>
-      <w:r>
-        <w:t xml:space="preserve"> OTU broad taxon for </w:t>
-      </w:r>
-      <w:r>
-        <w:t>each siphonophore specimen</w:t>
-      </w:r>
-      <w:r>
-        <w:t>.</w:t>
-      </w:r>
-    </w:p>
-    <w:p/>
-    <w:p>
-      <w:r>
-        <w:t xml:space="preserve">SM Table 8. Read abundances </w:t>
-      </w:r>
-      <w:r>
-        <w:t>assigned to each</w:t>
-      </w:r>
-      <w:r>
-        <w:t xml:space="preserve"> OTU broad taxon for </w:t>
-      </w:r>
-      <w:r>
-        <w:t>each siphonophore specimen</w:t>
-      </w:r>
-      <w:r>
-        <w:t xml:space="preserve"> by barcode.</w:t>
-      </w:r>
-    </w:p>
-    <w:p/>
-    <w:p>
-      <w:r>
-        <w:t xml:space="preserve">SM Table 9. Read abundances </w:t>
-      </w:r>
-      <w:r>
-        <w:t>assigned to each</w:t>
-      </w:r>
-      <w:r>
-        <w:t xml:space="preserve"> prey OTU broad taxon for </w:t>
-      </w:r>
-      <w:r>
-        <w:t>each siphonophore species</w:t>
-      </w:r>
-      <w:r>
-        <w:t>.</w:t>
-      </w:r>
-    </w:p>
-    <w:p/>
-    <w:p>
-      <w:r>
-        <w:t xml:space="preserve">SM Table 10. Read abundances </w:t>
-      </w:r>
-      <w:r>
-        <w:t>assigned to each</w:t>
-      </w:r>
-      <w:r>
-        <w:t xml:space="preserve"> prey OTU broad taxon for </w:t>
-      </w:r>
-      <w:r>
-        <w:t>each siphonophore specimen</w:t>
-      </w:r>
-      <w:r>
-        <w:t>.</w:t>
-      </w:r>
-    </w:p>
-    <w:p/>
-    <w:p>
-      <w:r>
-        <w:t xml:space="preserve">SM Table 11. Read abundances </w:t>
-      </w:r>
-      <w:r>
-        <w:t>assigned to each</w:t>
-      </w:r>
-      <w:r>
-        <w:t xml:space="preserve"> prey OTU broad taxon for </w:t>
-      </w:r>
-      <w:r>
-        <w:t>each siphonophore species</w:t>
-      </w:r>
-      <w:r>
-        <w:t xml:space="preserve"> by barcode.</w:t>
-      </w:r>
-    </w:p>
-    <w:p/>
-    <w:p>
-      <w:r>
-        <w:t xml:space="preserve">SM Table 12. Read abundances </w:t>
-      </w:r>
-      <w:r>
-        <w:t>assigned to each</w:t>
-      </w:r>
-      <w:r>
-        <w:t xml:space="preserve"> prey OTU broad taxon for </w:t>
-      </w:r>
-      <w:r>
-        <w:t>each siphonophore specimen</w:t>
-      </w:r>
-      <w:r>
-        <w:t xml:space="preserve"> by barcode.</w:t>
-      </w:r>
-    </w:p>
-    <w:p/>
-    <w:p>
-      <w:r>
-        <w:t xml:space="preserve">SM Table 13. </w:t>
-      </w:r>
-      <w:r>
-        <w:t>Number of u</w:t>
-      </w:r>
-      <w:r>
-        <w:t>nique sequences</w:t>
-      </w:r>
-      <w:r>
-        <w:t xml:space="preserve"> assigned </w:t>
-      </w:r>
-      <w:r>
-        <w:t xml:space="preserve">to </w:t>
-      </w:r>
-      <w:r>
-        <w:t>each barcode in each DNA source interpretation category.</w:t>
-      </w:r>
-    </w:p>
-    <w:p/>
-    <w:p>
-      <w:r>
-        <w:t>SM Table 14. Number of unique sequences assigned to each OTU broad taxon.</w:t>
-      </w:r>
-    </w:p>
-    <w:p/>
+      <w:pPr>
+        <w:spacing w:after="180"/>
+        <w:rPr>
+          <w:b/>
+        </w:rPr>
+      </w:pPr>
+      <w:r>
+        <w:rPr>
+          <w:b/>
+        </w:rPr>
+        <w:t xml:space="preserve">Table S15. </w:t>
+      </w:r>
+      <w:r>
+        <w:rPr>
+          <w:b/>
+        </w:rPr>
+        <w:t>Specimen collection metadata and Yale Peabody Museum catalog numbers for voucher specimens.</w:t>
+      </w:r>
+    </w:p>
     <w:p/>
     <w:sectPr>
       <w:pgSz w:w="11900" w:h="16840"/>
@@ -266,6 +1199,44 @@
     </w:sectPr>
   </w:body>
 </w:document>
+</file>
+
+<file path=word/endnotes.xml><?xml version="1.0" encoding="utf-8"?>
+<w:endnotes xmlns:wpc="http://schemas.microsoft.com/office/word/2010/wordprocessingCanvas" xmlns:cx="http://schemas.microsoft.com/office/drawing/2014/chartex" xmlns:cx1="http://schemas.microsoft.com/office/drawing/2015/9/8/chartex" xmlns:cx2="http://schemas.microsoft.com/office/drawing/2015/10/21/chartex" xmlns:cx3="http://schemas.microsoft.com/office/drawing/2016/5/9/chartex" xmlns:cx4="http://schemas.microsoft.com/office/drawing/2016/5/10/chartex" xmlns:cx5="http://schemas.microsoft.com/office/drawing/2016/5/11/chartex" xmlns:cx6="http://schemas.microsoft.com/office/drawing/2016/5/12/chartex" xmlns:cx7="http://schemas.microsoft.com/office/drawing/2016/5/13/chartex" xmlns:cx8="http://schemas.microsoft.com/office/drawing/2016/5/14/chartex" xmlns:mc="http://schemas.openxmlformats.org/markup-compatibility/2006" xmlns:aink="http://schemas.microsoft.com/office/drawing/2016/ink" xmlns:am3d="http://schemas.microsoft.com/office/drawing/2017/model3d" xmlns:o="urn:schemas-microsoft-com:office:office" xmlns:r="http://schemas.openxmlformats.org/officeDocument/2006/relationships" xmlns:m="http://schemas.openxmlformats.org/officeDocument/2006/math" xmlns:v="urn:schemas-microsoft-com:vml" xmlns:wp14="http://schemas.microsoft.com/office/word/2010/wordprocessingDrawing" xmlns:wp="http://schemas.openxmlformats.org/drawingml/2006/wordprocessingDrawing" xmlns:w10="urn:schemas-microsoft-com:office:word" xmlns:w="http://schemas.openxmlformats.org/wordprocessingml/2006/main" xmlns:w14="http://schemas.microsoft.com/office/word/2010/wordml" xmlns:w15="http://schemas.microsoft.com/office/word/2012/wordml" xmlns:w16cex="http://schemas.microsoft.com/office/word/2018/wordml/cex" xmlns:w16cid="http://schemas.microsoft.com/office/word/2016/wordml/cid" xmlns:w16="http://schemas.microsoft.com/office/word/2018/wordml" xmlns:w16sdtdh="http://schemas.microsoft.com/office/word/2020/wordml/sdtdatahash" xmlns:w16se="http://schemas.microsoft.com/office/word/2015/wordml/symex" xmlns:wpg="http://schemas.microsoft.com/office/word/2010/wordprocessingGroup" xmlns:wpi="http://schemas.microsoft.com/office/word/2010/wordprocessingInk" xmlns:wne="http://schemas.microsoft.com/office/word/2006/wordml" xmlns:wps="http://schemas.microsoft.com/office/word/2010/wordprocessingShape" mc:Ignorable="w14 w15 w16se w16cid w16 w16cex w16sdtdh wp14">
+  <w:endnote w:type="separator" w:id="-1">
+    <w:p>
+      <w:r>
+        <w:separator/>
+      </w:r>
+    </w:p>
+  </w:endnote>
+  <w:endnote w:type="continuationSeparator" w:id="0">
+    <w:p>
+      <w:r>
+        <w:continuationSeparator/>
+      </w:r>
+    </w:p>
+  </w:endnote>
+</w:endnotes>
+</file>
+
+<file path=word/footnotes.xml><?xml version="1.0" encoding="utf-8"?>
+<w:footnotes xmlns:wpc="http://schemas.microsoft.com/office/word/2010/wordprocessingCanvas" xmlns:cx="http://schemas.microsoft.com/office/drawing/2014/chartex" xmlns:cx1="http://schemas.microsoft.com/office/drawing/2015/9/8/chartex" xmlns:cx2="http://schemas.microsoft.com/office/drawing/2015/10/21/chartex" xmlns:cx3="http://schemas.microsoft.com/office/drawing/2016/5/9/chartex" xmlns:cx4="http://schemas.microsoft.com/office/drawing/2016/5/10/chartex" xmlns:cx5="http://schemas.microsoft.com/office/drawing/2016/5/11/chartex" xmlns:cx6="http://schemas.microsoft.com/office/drawing/2016/5/12/chartex" xmlns:cx7="http://schemas.microsoft.com/office/drawing/2016/5/13/chartex" xmlns:cx8="http://schemas.microsoft.com/office/drawing/2016/5/14/chartex" xmlns:mc="http://schemas.openxmlformats.org/markup-compatibility/2006" xmlns:aink="http://schemas.microsoft.com/office/drawing/2016/ink" xmlns:am3d="http://schemas.microsoft.com/office/drawing/2017/model3d" xmlns:o="urn:schemas-microsoft-com:office:office" xmlns:r="http://schemas.openxmlformats.org/officeDocument/2006/relationships" xmlns:m="http://schemas.openxmlformats.org/officeDocument/2006/math" xmlns:v="urn:schemas-microsoft-com:vml" xmlns:wp14="http://schemas.microsoft.com/office/word/2010/wordprocessingDrawing" xmlns:wp="http://schemas.openxmlformats.org/drawingml/2006/wordprocessingDrawing" xmlns:w10="urn:schemas-microsoft-com:office:word" xmlns:w="http://schemas.openxmlformats.org/wordprocessingml/2006/main" xmlns:w14="http://schemas.microsoft.com/office/word/2010/wordml" xmlns:w15="http://schemas.microsoft.com/office/word/2012/wordml" xmlns:w16cex="http://schemas.microsoft.com/office/word/2018/wordml/cex" xmlns:w16cid="http://schemas.microsoft.com/office/word/2016/wordml/cid" xmlns:w16="http://schemas.microsoft.com/office/word/2018/wordml" xmlns:w16sdtdh="http://schemas.microsoft.com/office/word/2020/wordml/sdtdatahash" xmlns:w16se="http://schemas.microsoft.com/office/word/2015/wordml/symex" xmlns:wpg="http://schemas.microsoft.com/office/word/2010/wordprocessingGroup" xmlns:wpi="http://schemas.microsoft.com/office/word/2010/wordprocessingInk" xmlns:wne="http://schemas.microsoft.com/office/word/2006/wordml" xmlns:wps="http://schemas.microsoft.com/office/word/2010/wordprocessingShape" mc:Ignorable="w14 w15 w16se w16cid w16 w16cex w16sdtdh wp14">
+  <w:footnote w:type="separator" w:id="-1">
+    <w:p>
+      <w:r>
+        <w:separator/>
+      </w:r>
+    </w:p>
+  </w:footnote>
+  <w:footnote w:type="continuationSeparator" w:id="0">
+    <w:p>
+      <w:r>
+        <w:continuationSeparator/>
+      </w:r>
+    </w:p>
+  </w:footnote>
+</w:footnotes>
 </file>
 
 <file path=word/styles.xml><?xml version="1.0" encoding="utf-8"?>
@@ -751,6 +1722,43 @@
       <w:spacing w:before="100" w:beforeAutospacing="1" w:after="100" w:afterAutospacing="1"/>
     </w:pPr>
   </w:style>
+  <w:style w:type="paragraph" w:styleId="FootnoteText">
+    <w:name w:val="footnote text"/>
+    <w:basedOn w:val="Normal"/>
+    <w:link w:val="FootnoteTextChar"/>
+    <w:uiPriority w:val="99"/>
+    <w:semiHidden/>
+    <w:unhideWhenUsed/>
+    <w:rsid w:val="003F6DA1"/>
+    <w:rPr>
+      <w:sz w:val="20"/>
+      <w:szCs w:val="20"/>
+    </w:rPr>
+  </w:style>
+  <w:style w:type="character" w:customStyle="1" w:styleId="FootnoteTextChar">
+    <w:name w:val="Footnote Text Char"/>
+    <w:basedOn w:val="DefaultParagraphFont"/>
+    <w:link w:val="FootnoteText"/>
+    <w:uiPriority w:val="99"/>
+    <w:semiHidden/>
+    <w:rsid w:val="003F6DA1"/>
+    <w:rPr>
+      <w:rFonts w:ascii="Times New Roman" w:eastAsia="Times New Roman" w:hAnsi="Times New Roman" w:cs="Times New Roman"/>
+      <w:sz w:val="20"/>
+      <w:szCs w:val="20"/>
+    </w:rPr>
+  </w:style>
+  <w:style w:type="character" w:styleId="FootnoteReference">
+    <w:name w:val="footnote reference"/>
+    <w:basedOn w:val="DefaultParagraphFont"/>
+    <w:uiPriority w:val="99"/>
+    <w:semiHidden/>
+    <w:unhideWhenUsed/>
+    <w:rsid w:val="003F6DA1"/>
+    <w:rPr>
+      <w:vertAlign w:val="superscript"/>
+    </w:rPr>
+  </w:style>
 </w:styles>
 </file>
 

</xml_diff>